<commit_message>
added the public link into the read me
</commit_message>
<xml_diff>
--- a/Report_LMinicucci_356761.docx
+++ b/Report_LMinicucci_356761.docx
@@ -5,6 +5,13 @@
     <w:bookmarkStart w:id="0" w:name="_Toc13906077" w:displacedByCustomXml="next"/>
     <w:sdt>
       <w:sdtPr>
+        <w:rPr>
+          <w:rFonts w:asciiTheme="minorHAnsi" w:eastAsiaTheme="minorHAnsi" w:hAnsiTheme="minorHAnsi" w:cstheme="minorBidi"/>
+          <w:color w:val="auto"/>
+          <w:sz w:val="22"/>
+          <w:szCs w:val="22"/>
+          <w:lang w:eastAsia="en-US"/>
+        </w:rPr>
         <w:id w:val="1372804298"/>
         <w:docPartObj>
           <w:docPartGallery w:val="Table of Contents"/>
@@ -13,13 +20,8 @@
       </w:sdtPr>
       <w:sdtEndPr>
         <w:rPr>
-          <w:rFonts w:asciiTheme="minorHAnsi" w:eastAsiaTheme="minorHAnsi" w:hAnsiTheme="minorHAnsi" w:cstheme="minorBidi"/>
           <w:b/>
           <w:bCs/>
-          <w:color w:val="auto"/>
-          <w:sz w:val="22"/>
-          <w:szCs w:val="22"/>
-          <w:lang w:eastAsia="en-US"/>
         </w:rPr>
       </w:sdtEndPr>
       <w:sdtContent>
@@ -4458,19 +4460,17 @@
         </w:rPr>
         <w:t xml:space="preserve"> object up and down in the scene using the </w:t>
       </w:r>
-      <w:proofErr w:type="spellStart"/>
-      <w:r>
-        <w:rPr>
-          <w:lang w:val="en-US"/>
-        </w:rPr>
-        <w:t>keaybord</w:t>
-      </w:r>
-      <w:proofErr w:type="spellEnd"/>
-      <w:r>
-        <w:rPr>
-          <w:lang w:val="en-US"/>
-        </w:rPr>
-        <w:t xml:space="preserve"> key arrows “up” and “down”. It is useful to avoid rock sphere obstacles and to take the disks to accumulate points.</w:t>
+      <w:r>
+        <w:rPr>
+          <w:lang w:val="en-US"/>
+        </w:rPr>
+        <w:t>keyboard arrows</w:t>
+      </w:r>
+      <w:r>
+        <w:rPr>
+          <w:lang w:val="en-US"/>
+        </w:rPr>
+        <w:t xml:space="preserve"> “up” and “down”. It is useful to avoid rock sphere obstacles and to take the disks to accumulate points.</w:t>
       </w:r>
     </w:p>
     <w:p>
@@ -5274,6 +5274,33 @@
           <w:lang w:val="en-US"/>
         </w:rPr>
         <w:t>: Chrome, Firefox, Internet Explorer. In this last there are some warning, but the game works.</w:t>
+      </w:r>
+    </w:p>
+    <w:p>
+      <w:pPr>
+        <w:rPr>
+          <w:lang w:val="en-US"/>
+        </w:rPr>
+      </w:pPr>
+      <w:r>
+        <w:rPr>
+          <w:lang w:val="en-US"/>
+        </w:rPr>
+        <w:t xml:space="preserve">NB: as the interaction of the user is managed through the keyboard </w:t>
+      </w:r>
+      <w:bookmarkStart w:id="20" w:name="_GoBack"/>
+      <w:r>
+        <w:rPr>
+          <w:lang w:val="en-US"/>
+        </w:rPr>
+        <w:t>arrows</w:t>
+      </w:r>
+      <w:bookmarkEnd w:id="20"/>
+      <w:r>
+        <w:rPr>
+          <w:lang w:val="en-US"/>
+        </w:rPr>
+        <w:t xml:space="preserve"> “up” and “down” is necessary to play the game with a device that has the keyboard .</w:t>
       </w:r>
     </w:p>
     <w:p>
@@ -5452,16 +5479,7 @@
                   <w:sz w:val="18"/>
                   <w:szCs w:val="18"/>
                 </w:rPr>
-                <w:t xml:space="preserve">STUDENT </w:t>
-              </w:r>
-              <w:r>
-                <w:rPr>
-                  <w:caps/>
-                  <w:color w:val="FFFFFF" w:themeColor="background1"/>
-                  <w:sz w:val="18"/>
-                  <w:szCs w:val="18"/>
-                </w:rPr>
-                <w:t>ID</w:t>
+                <w:t>STUDENT ID</w:t>
               </w:r>
               <w:r>
                 <w:rPr>
@@ -6893,6 +6911,7 @@
   <w:rsids>
     <w:rsidRoot w:val="00C80975"/>
     <w:rsid w:val="000E4568"/>
+    <w:rsid w:val="007E7E81"/>
     <w:rsid w:val="00996EA0"/>
     <w:rsid w:val="00C80975"/>
     <w:rsid w:val="00CF6501"/>

</xml_diff>